<commit_message>
Fix Lab2 in semester3/AKTiOS
</commit_message>
<xml_diff>
--- a/Semester_3/AKTiOS/Lab2/Lab2.docx
+++ b/Semester_3/AKTiOS/Lab2/Lab2.docx
@@ -315,9 +315,6 @@
       <w:pPr>
         <w:pStyle w:val="a9"/>
         <w:ind w:firstLine="709"/>
-        <w:rPr>
-          <w:lang w:val="en-US"/>
-        </w:rPr>
       </w:pPr>
       <w:r>
         <w:tab/>
@@ -439,7 +436,7 @@
           <w:lang w:val="ru-RU"/>
         </w:rPr>
         <w:lastRenderedPageBreak/>
-        <w:t>сложени</w:t>
+        <w:t xml:space="preserve">сложения чисел в </w:t>
       </w:r>
       <w:r>
         <w:rPr>
@@ -447,7 +444,7 @@
           <w:szCs w:val="24"/>
           <w:lang w:val="ru-RU"/>
         </w:rPr>
-        <w:t>Е</w:t>
+        <w:t>обратном</w:t>
       </w:r>
       <w:r>
         <w:rPr>
@@ -455,22 +452,6 @@
           <w:szCs w:val="24"/>
           <w:lang w:val="ru-RU"/>
         </w:rPr>
-        <w:t xml:space="preserve"> чисел в </w:t>
-      </w:r>
-      <w:r>
-        <w:rPr>
-          <w:sz w:val="24"/>
-          <w:szCs w:val="24"/>
-          <w:lang w:val="ru-RU"/>
-        </w:rPr>
-        <w:t>обратном</w:t>
-      </w:r>
-      <w:r>
-        <w:rPr>
-          <w:sz w:val="24"/>
-          <w:szCs w:val="24"/>
-          <w:lang w:val="ru-RU"/>
-        </w:rPr>
         <w:t xml:space="preserve"> коде</w:t>
       </w:r>
     </w:p>
@@ -478,17 +459,19 @@
       <w:pPr>
         <w:pStyle w:val="ab"/>
         <w:ind w:firstLine="0"/>
+        <w:rPr>
+          <w:lang w:val="en-US"/>
+        </w:rPr>
       </w:pPr>
       <w:r>
         <w:rPr>
           <w:noProof/>
-          <w:lang w:val="en-US"/>
         </w:rPr>
         <w:drawing>
-          <wp:inline distT="0" distB="0" distL="0" distR="0" wp14:anchorId="41160A18" wp14:editId="17574F9F">
-            <wp:extent cx="3714750" cy="3529907"/>
-            <wp:effectExtent l="0" t="0" r="0" b="0"/>
-            <wp:docPr id="2" name="Рисунок 2"/>
+          <wp:inline distT="0" distB="0" distL="0" distR="0" wp14:anchorId="3C6E8492" wp14:editId="47DC536A">
+            <wp:extent cx="5935345" cy="4801870"/>
+            <wp:effectExtent l="0" t="0" r="8255" b="0"/>
+            <wp:docPr id="5" name="Рисунок 5"/>
             <wp:cNvGraphicFramePr>
               <a:graphicFrameLocks xmlns:a="http://schemas.openxmlformats.org/drawingml/2006/main" noChangeAspect="1"/>
             </wp:cNvGraphicFramePr>
@@ -496,7 +479,7 @@
               <a:graphicData uri="http://schemas.openxmlformats.org/drawingml/2006/picture">
                 <pic:pic xmlns:pic="http://schemas.openxmlformats.org/drawingml/2006/picture">
                   <pic:nvPicPr>
-                    <pic:cNvPr id="0" name="Picture 1"/>
+                    <pic:cNvPr id="0" name="Picture 3"/>
                     <pic:cNvPicPr>
                       <a:picLocks noChangeAspect="1" noChangeArrowheads="1"/>
                     </pic:cNvPicPr>
@@ -517,7 +500,7 @@
                   <pic:spPr bwMode="auto">
                     <a:xfrm>
                       <a:off x="0" y="0"/>
-                      <a:ext cx="3732011" cy="3546309"/>
+                      <a:ext cx="5935345" cy="4801870"/>
                     </a:xfrm>
                     <a:prstGeom prst="rect">
                       <a:avLst/>
@@ -567,26 +550,22 @@
         <w:t>обратном коде</w:t>
       </w:r>
     </w:p>
+    <w:p/>
     <w:p>
       <w:pPr>
         <w:keepNext/>
         <w:ind w:firstLine="0"/>
       </w:pPr>
-    </w:p>
-    <w:p>
-      <w:pPr>
-        <w:keepNext/>
-        <w:ind w:hanging="142"/>
-      </w:pPr>
       <w:r>
         <w:rPr>
           <w:noProof/>
         </w:rPr>
+        <w:lastRenderedPageBreak/>
         <w:drawing>
-          <wp:inline distT="0" distB="0" distL="0" distR="0" wp14:anchorId="4EF7793E" wp14:editId="0725E555">
-            <wp:extent cx="5940425" cy="3209925"/>
-            <wp:effectExtent l="0" t="0" r="3175" b="9525"/>
-            <wp:docPr id="3" name="Рисунок 3"/>
+          <wp:inline distT="0" distB="0" distL="0" distR="0" wp14:anchorId="6C33B3B1" wp14:editId="0DA2F42E">
+            <wp:extent cx="5940425" cy="3258820"/>
+            <wp:effectExtent l="0" t="0" r="3175" b="0"/>
+            <wp:docPr id="1" name="Рисунок 1"/>
             <wp:cNvGraphicFramePr>
               <a:graphicFrameLocks xmlns:a="http://schemas.openxmlformats.org/drawingml/2006/main" noChangeAspect="1"/>
             </wp:cNvGraphicFramePr>
@@ -606,7 +585,7 @@
                   <pic:spPr>
                     <a:xfrm>
                       <a:off x="0" y="0"/>
-                      <a:ext cx="5940425" cy="3209925"/>
+                      <a:ext cx="5940425" cy="3258820"/>
                     </a:xfrm>
                     <a:prstGeom prst="rect">
                       <a:avLst/>
@@ -665,6 +644,8 @@
     </w:p>
     <w:p/>
     <w:p/>
+    <w:p/>
+    <w:p/>
     <w:p>
       <w:pPr>
         <w:keepNext/>
@@ -677,10 +658,10 @@
         </w:rPr>
         <w:lastRenderedPageBreak/>
         <w:drawing>
-          <wp:inline distT="0" distB="0" distL="0" distR="0" wp14:anchorId="0FB12732" wp14:editId="5D225D95">
-            <wp:extent cx="2390775" cy="8201025"/>
-            <wp:effectExtent l="0" t="0" r="9525" b="9525"/>
-            <wp:docPr id="1" name="Рисунок 1"/>
+          <wp:inline distT="0" distB="0" distL="0" distR="0" wp14:anchorId="4A943D10" wp14:editId="032D81CD">
+            <wp:extent cx="2390775" cy="8020050"/>
+            <wp:effectExtent l="0" t="0" r="9525" b="0"/>
+            <wp:docPr id="2" name="Рисунок 2"/>
             <wp:cNvGraphicFramePr>
               <a:graphicFrameLocks xmlns:a="http://schemas.openxmlformats.org/drawingml/2006/main" noChangeAspect="1"/>
             </wp:cNvGraphicFramePr>
@@ -688,7 +669,7 @@
               <a:graphicData uri="http://schemas.openxmlformats.org/drawingml/2006/picture">
                 <pic:pic xmlns:pic="http://schemas.openxmlformats.org/drawingml/2006/picture">
                   <pic:nvPicPr>
-                    <pic:cNvPr id="1" name="Рисунок 1"/>
+                    <pic:cNvPr id="2" name="Рисунок 2"/>
                     <pic:cNvPicPr/>
                   </pic:nvPicPr>
                   <pic:blipFill>
@@ -706,7 +687,7 @@
                   <pic:spPr>
                     <a:xfrm>
                       <a:off x="0" y="0"/>
-                      <a:ext cx="2390775" cy="8201025"/>
+                      <a:ext cx="2390775" cy="8020050"/>
                     </a:xfrm>
                     <a:prstGeom prst="rect">
                       <a:avLst/>
@@ -727,6 +708,9 @@
     <w:p>
       <w:pPr>
         <w:pStyle w:val="ac"/>
+        <w:rPr>
+          <w:lang w:val="en-US"/>
+        </w:rPr>
       </w:pPr>
       <w:r>
         <w:t xml:space="preserve">Рисунок </w:t>
@@ -745,6 +729,102 @@
       <w:r>
         <w:t xml:space="preserve"> алгоритма</w:t>
       </w:r>
+      <w:r>
+        <w:rPr>
+          <w:lang w:val="en-US"/>
+        </w:rPr>
+        <w:t xml:space="preserve"> (</w:t>
+      </w:r>
+      <w:r>
+        <w:t>часть 1</w:t>
+      </w:r>
+      <w:r>
+        <w:rPr>
+          <w:lang w:val="en-US"/>
+        </w:rPr>
+        <w:t>)</w:t>
+      </w:r>
+    </w:p>
+    <w:p>
+      <w:pPr>
+        <w:ind w:firstLine="0"/>
+        <w:rPr>
+          <w:bCs/>
+          <w:szCs w:val="28"/>
+          <w:lang w:val="en-US"/>
+        </w:rPr>
+      </w:pPr>
+      <w:r>
+        <w:rPr>
+          <w:lang w:val="en-US"/>
+        </w:rPr>
+        <w:br w:type="page"/>
+      </w:r>
+    </w:p>
+    <w:p>
+      <w:pPr>
+        <w:pStyle w:val="ac"/>
+      </w:pPr>
+      <w:r>
+        <w:rPr>
+          <w:noProof/>
+          <w:lang w:val="en-US"/>
+        </w:rPr>
+        <w:lastRenderedPageBreak/>
+        <w:drawing>
+          <wp:inline distT="0" distB="0" distL="0" distR="0" wp14:anchorId="3C18A1E2" wp14:editId="1536466C">
+            <wp:extent cx="2390701" cy="5019675"/>
+            <wp:effectExtent l="0" t="0" r="0" b="0"/>
+            <wp:docPr id="3" name="Рисунок 3"/>
+            <wp:cNvGraphicFramePr>
+              <a:graphicFrameLocks xmlns:a="http://schemas.openxmlformats.org/drawingml/2006/main" noChangeAspect="1"/>
+            </wp:cNvGraphicFramePr>
+            <a:graphic xmlns:a="http://schemas.openxmlformats.org/drawingml/2006/main">
+              <a:graphicData uri="http://schemas.openxmlformats.org/drawingml/2006/picture">
+                <pic:pic xmlns:pic="http://schemas.openxmlformats.org/drawingml/2006/picture">
+                  <pic:nvPicPr>
+                    <pic:cNvPr id="3" name="Рисунок 3"/>
+                    <pic:cNvPicPr/>
+                  </pic:nvPicPr>
+                  <pic:blipFill>
+                    <a:blip r:embed="rId11">
+                      <a:extLst>
+                        <a:ext uri="{28A0092B-C50C-407E-A947-70E740481C1C}">
+                          <a14:useLocalDpi xmlns:a14="http://schemas.microsoft.com/office/drawing/2010/main" val="0"/>
+                        </a:ext>
+                      </a:extLst>
+                    </a:blip>
+                    <a:stretch>
+                      <a:fillRect/>
+                    </a:stretch>
+                  </pic:blipFill>
+                  <pic:spPr>
+                    <a:xfrm>
+                      <a:off x="0" y="0"/>
+                      <a:ext cx="2391972" cy="5022344"/>
+                    </a:xfrm>
+                    <a:prstGeom prst="rect">
+                      <a:avLst/>
+                    </a:prstGeom>
+                  </pic:spPr>
+                </pic:pic>
+              </a:graphicData>
+            </a:graphic>
+          </wp:inline>
+        </w:drawing>
+      </w:r>
+    </w:p>
+    <w:p/>
+    <w:p>
+      <w:pPr>
+        <w:pStyle w:val="ac"/>
+        <w:rPr>
+          <w:lang w:val="en-US"/>
+        </w:rPr>
+      </w:pPr>
+      <w:r>
+        <w:t>Рисунок 4 – Схема алгоритма (часть 2)</w:t>
+      </w:r>
     </w:p>
     <w:p>
       <w:pPr>
@@ -757,7 +837,7 @@
       </w:pPr>
     </w:p>
     <w:sectPr>
-      <w:footerReference w:type="default" r:id="rId11"/>
+      <w:footerReference w:type="default" r:id="rId12"/>
       <w:pgSz w:w="11906" w:h="16838"/>
       <w:pgMar w:top="1134" w:right="850" w:bottom="1134" w:left="1701" w:header="709" w:footer="709" w:gutter="0"/>
       <w:pgNumType w:start="1"/>
@@ -3120,91 +3200,91 @@
       </w:pPr>
     </w:lvl>
   </w:abstractNum>
-  <w:num w:numId="1" w16cid:durableId="1289236914">
+  <w:num w:numId="1" w16cid:durableId="354578308">
     <w:abstractNumId w:val="21"/>
   </w:num>
-  <w:num w:numId="2" w16cid:durableId="1016230258">
+  <w:num w:numId="2" w16cid:durableId="1473249557">
     <w:abstractNumId w:val="18"/>
   </w:num>
-  <w:num w:numId="3" w16cid:durableId="1457026429">
+  <w:num w:numId="3" w16cid:durableId="2129808694">
     <w:abstractNumId w:val="17"/>
   </w:num>
-  <w:num w:numId="4" w16cid:durableId="2051371778">
+  <w:num w:numId="4" w16cid:durableId="92556330">
     <w:abstractNumId w:val="2"/>
   </w:num>
-  <w:num w:numId="5" w16cid:durableId="902518932">
+  <w:num w:numId="5" w16cid:durableId="1806504641">
     <w:abstractNumId w:val="20"/>
   </w:num>
-  <w:num w:numId="6" w16cid:durableId="304548608">
+  <w:num w:numId="6" w16cid:durableId="1748772291">
     <w:abstractNumId w:val="7"/>
   </w:num>
-  <w:num w:numId="7" w16cid:durableId="1677607225">
+  <w:num w:numId="7" w16cid:durableId="895042606">
     <w:abstractNumId w:val="9"/>
   </w:num>
-  <w:num w:numId="8" w16cid:durableId="749237201">
+  <w:num w:numId="8" w16cid:durableId="329606785">
     <w:abstractNumId w:val="14"/>
   </w:num>
-  <w:num w:numId="9" w16cid:durableId="916281353">
+  <w:num w:numId="9" w16cid:durableId="1407921480">
     <w:abstractNumId w:val="19"/>
   </w:num>
-  <w:num w:numId="10" w16cid:durableId="2144150254">
+  <w:num w:numId="10" w16cid:durableId="1978563365">
     <w:abstractNumId w:val="19"/>
   </w:num>
-  <w:num w:numId="11" w16cid:durableId="1332636218">
+  <w:num w:numId="11" w16cid:durableId="1174802417">
     <w:abstractNumId w:val="0"/>
   </w:num>
-  <w:num w:numId="12" w16cid:durableId="495845767">
+  <w:num w:numId="12" w16cid:durableId="556204980">
     <w:abstractNumId w:val="15"/>
   </w:num>
-  <w:num w:numId="13" w16cid:durableId="906382944">
+  <w:num w:numId="13" w16cid:durableId="1375541540">
     <w:abstractNumId w:val="13"/>
   </w:num>
-  <w:num w:numId="14" w16cid:durableId="1708293393">
+  <w:num w:numId="14" w16cid:durableId="1767725515">
     <w:abstractNumId w:val="16"/>
   </w:num>
-  <w:num w:numId="15" w16cid:durableId="869680552">
+  <w:num w:numId="15" w16cid:durableId="890918935">
     <w:abstractNumId w:val="11"/>
   </w:num>
-  <w:num w:numId="16" w16cid:durableId="1108037585">
+  <w:num w:numId="16" w16cid:durableId="538275675">
     <w:abstractNumId w:val="6"/>
   </w:num>
-  <w:num w:numId="17" w16cid:durableId="371614959">
+  <w:num w:numId="17" w16cid:durableId="63114432">
     <w:abstractNumId w:val="8"/>
   </w:num>
-  <w:num w:numId="18" w16cid:durableId="1725835517">
+  <w:num w:numId="18" w16cid:durableId="1603368389">
     <w:abstractNumId w:val="10"/>
   </w:num>
-  <w:num w:numId="19" w16cid:durableId="1753698383">
+  <w:num w:numId="19" w16cid:durableId="1678533316">
     <w:abstractNumId w:val="5"/>
   </w:num>
-  <w:num w:numId="20" w16cid:durableId="1335499513">
+  <w:num w:numId="20" w16cid:durableId="934827321">
     <w:abstractNumId w:val="10"/>
     <w:lvlOverride w:ilvl="0">
       <w:startOverride w:val="1"/>
     </w:lvlOverride>
   </w:num>
-  <w:num w:numId="21" w16cid:durableId="89552137">
+  <w:num w:numId="21" w16cid:durableId="1921020992">
     <w:abstractNumId w:val="5"/>
     <w:lvlOverride w:ilvl="0">
       <w:startOverride w:val="1"/>
     </w:lvlOverride>
   </w:num>
-  <w:num w:numId="22" w16cid:durableId="455025544">
+  <w:num w:numId="22" w16cid:durableId="493029291">
     <w:abstractNumId w:val="10"/>
     <w:lvlOverride w:ilvl="0">
       <w:startOverride w:val="1"/>
     </w:lvlOverride>
   </w:num>
-  <w:num w:numId="23" w16cid:durableId="570194843">
+  <w:num w:numId="23" w16cid:durableId="602955283">
     <w:abstractNumId w:val="3"/>
   </w:num>
-  <w:num w:numId="24" w16cid:durableId="2112434389">
+  <w:num w:numId="24" w16cid:durableId="1694068584">
     <w:abstractNumId w:val="1"/>
   </w:num>
-  <w:num w:numId="25" w16cid:durableId="584844356">
+  <w:num w:numId="25" w16cid:durableId="71239080">
     <w:abstractNumId w:val="4"/>
   </w:num>
-  <w:num w:numId="26" w16cid:durableId="1238398883">
+  <w:num w:numId="26" w16cid:durableId="555359632">
     <w:abstractNumId w:val="12"/>
   </w:num>
 </w:numbering>

</xml_diff>